<commit_message>
Implementacion modulo de administrador
Se utiliza adminLTE para suministrar un modulo de administracion a la
pagina web
</commit_message>
<xml_diff>
--- a/Documentacion/PlanRiesgos-V1.docx
+++ b/Documentacion/PlanRiesgos-V1.docx
@@ -16,14 +16,12 @@
         </w:rPr>
         <w:t xml:space="preserve">Sistema de gestión de indicadores ambientales Restaurante Rancho </w:t>
       </w:r>
-      <w:proofErr w:type="spellStart"/>
-      <w:r>
-        <w:rPr>
-          <w:lang w:val="es-CO"/>
-        </w:rPr>
-        <w:t>Eden</w:t>
-      </w:r>
-      <w:proofErr w:type="spellEnd"/>
+      <w:r>
+        <w:rPr>
+          <w:lang w:val="es-CO"/>
+        </w:rPr>
+        <w:t>Edén</w:t>
+      </w:r>
     </w:p>
     <w:p>
       <w:pPr>
@@ -45,28 +43,12 @@
       <w:r>
         <w:fldChar w:fldCharType="separate"/>
       </w:r>
-      <w:proofErr w:type="spellStart"/>
-      <w:r>
-        <w:rPr>
-          <w:lang w:val="es-CO"/>
-        </w:rPr>
-        <w:t>Risk</w:t>
-      </w:r>
-      <w:proofErr w:type="spellEnd"/>
-      <w:r>
-        <w:rPr>
-          <w:lang w:val="es-CO"/>
-        </w:rPr>
-        <w:t xml:space="preserve"> </w:t>
-      </w:r>
-      <w:proofErr w:type="spellStart"/>
-      <w:r>
-        <w:rPr>
-          <w:lang w:val="es-CO"/>
-        </w:rPr>
-        <w:t>List</w:t>
-      </w:r>
-      <w:proofErr w:type="spellEnd"/>
+      <w:r>
+        <w:rPr>
+          <w:lang w:val="es-CO"/>
+        </w:rPr>
+        <w:t>Risk List</w:t>
+      </w:r>
       <w:r>
         <w:fldChar w:fldCharType="end"/>
       </w:r>
@@ -89,21 +71,12 @@
           <w:lang w:val="es-CO"/>
         </w:rPr>
       </w:pPr>
-      <w:proofErr w:type="spellStart"/>
       <w:r>
         <w:rPr>
           <w:sz w:val="28"/>
           <w:lang w:val="es-CO"/>
         </w:rPr>
-        <w:t>Version</w:t>
-      </w:r>
-      <w:proofErr w:type="spellEnd"/>
-      <w:r>
-        <w:rPr>
-          <w:sz w:val="28"/>
-          <w:lang w:val="es-CO"/>
-        </w:rPr>
-        <w:t xml:space="preserve"> 1.0</w:t>
+        <w:t>Version 1.0</w:t>
       </w:r>
     </w:p>
     <w:p>
@@ -4988,21 +4961,11 @@
       <w:pPr>
         <w:pStyle w:val="Puesto"/>
       </w:pPr>
-      <w:r>
-        <w:fldChar w:fldCharType="begin"/>
-      </w:r>
-      <w:r>
-        <w:instrText xml:space="preserve"> TITLE  \* MERGEFORMAT </w:instrText>
-      </w:r>
-      <w:r>
-        <w:fldChar w:fldCharType="separate"/>
-      </w:r>
-      <w:r>
-        <w:t>Risk List</w:t>
-      </w:r>
-      <w:r>
-        <w:fldChar w:fldCharType="end"/>
-      </w:r>
+      <w:fldSimple w:instr=" TITLE  \* MERGEFORMAT ">
+        <w:r>
+          <w:t>Risk List</w:t>
+        </w:r>
+      </w:fldSimple>
     </w:p>
     <w:p>
       <w:pPr>
@@ -5064,7 +5027,6 @@
       <w:bookmarkStart w:id="5" w:name="_Toc456600918"/>
       <w:bookmarkStart w:id="6" w:name="_Toc271330836"/>
       <w:bookmarkStart w:id="7" w:name="_Toc445390571"/>
-      <w:proofErr w:type="spellStart"/>
       <w:r>
         <w:rPr>
           <w:lang w:val="es-CO"/>
@@ -5075,7 +5037,6 @@
       <w:bookmarkEnd w:id="5"/>
       <w:bookmarkEnd w:id="6"/>
       <w:bookmarkEnd w:id="7"/>
-      <w:proofErr w:type="spellEnd"/>
     </w:p>
     <w:p>
       <w:pPr>
@@ -5095,16 +5056,14 @@
         <w:rPr>
           <w:lang w:val="es-CO"/>
         </w:rPr>
-        <w:t xml:space="preserve">sistema de gestión de indicadores ambientales Restaurante rancho </w:t>
-      </w:r>
-      <w:proofErr w:type="spellStart"/>
-      <w:r>
-        <w:rPr>
-          <w:lang w:val="es-CO"/>
-        </w:rPr>
-        <w:t>eden</w:t>
-      </w:r>
-      <w:proofErr w:type="spellEnd"/>
+        <w:t>sistema de gestión de indicadores amb</w:t>
+      </w:r>
+      <w:r>
+        <w:rPr>
+          <w:lang w:val="es-CO"/>
+        </w:rPr>
+        <w:t>ientales Restaurante Rancho Edén</w:t>
+      </w:r>
       <w:r>
         <w:rPr>
           <w:lang w:val="es-CO"/>
@@ -5446,47 +5405,11 @@
       </w:pPr>
       <w:bookmarkStart w:id="28" w:name="_Toc271330843"/>
       <w:bookmarkStart w:id="29" w:name="_Toc445390578"/>
-      <w:proofErr w:type="spellStart"/>
-      <w:r>
-        <w:rPr>
-          <w:lang w:val="es-CO"/>
-        </w:rPr>
-        <w:t>Risk</w:t>
-      </w:r>
-      <w:proofErr w:type="spellEnd"/>
-      <w:r>
-        <w:rPr>
-          <w:lang w:val="es-CO"/>
-        </w:rPr>
-        <w:t xml:space="preserve"> </w:t>
-      </w:r>
-      <w:proofErr w:type="spellStart"/>
-      <w:r>
-        <w:rPr>
-          <w:lang w:val="es-CO"/>
-        </w:rPr>
-        <w:t>Magnitude</w:t>
-      </w:r>
-      <w:proofErr w:type="spellEnd"/>
-      <w:r>
-        <w:rPr>
-          <w:lang w:val="es-CO"/>
-        </w:rPr>
-        <w:t xml:space="preserve"> </w:t>
-      </w:r>
-      <w:proofErr w:type="spellStart"/>
-      <w:r>
-        <w:rPr>
-          <w:lang w:val="es-CO"/>
-        </w:rPr>
-        <w:t>or</w:t>
-      </w:r>
-      <w:proofErr w:type="spellEnd"/>
-      <w:r>
-        <w:rPr>
-          <w:lang w:val="es-CO"/>
-        </w:rPr>
-        <w:t xml:space="preserve"> Ranking</w:t>
+      <w:r>
+        <w:rPr>
+          <w:lang w:val="es-CO"/>
+        </w:rPr>
+        <w:t>Risk Magnitude or Ranking</w:t>
       </w:r>
       <w:bookmarkEnd w:id="28"/>
       <w:bookmarkEnd w:id="29"/>
@@ -5520,7 +5443,6 @@
       </w:pPr>
       <w:bookmarkStart w:id="30" w:name="_Toc271330844"/>
       <w:bookmarkStart w:id="31" w:name="_Toc445390579"/>
-      <w:proofErr w:type="spellStart"/>
       <w:r>
         <w:rPr>
           <w:lang w:val="es-CO"/>
@@ -5529,7 +5451,6 @@
       </w:r>
       <w:bookmarkEnd w:id="30"/>
       <w:bookmarkEnd w:id="31"/>
-      <w:proofErr w:type="spellEnd"/>
     </w:p>
     <w:p>
       <w:pPr>
@@ -5745,7 +5666,6 @@
       </w:pPr>
       <w:bookmarkStart w:id="45" w:name="_Toc271330852"/>
       <w:bookmarkStart w:id="46" w:name="_Toc445390587"/>
-      <w:proofErr w:type="spellStart"/>
       <w:r>
         <w:rPr>
           <w:lang w:val="es-CO"/>
@@ -5754,7 +5674,6 @@
       </w:r>
       <w:bookmarkEnd w:id="45"/>
       <w:bookmarkEnd w:id="46"/>
-      <w:proofErr w:type="spellEnd"/>
     </w:p>
     <w:p>
       <w:pPr>
@@ -5904,13 +5823,8 @@
       <w:pPr>
         <w:ind w:left="720"/>
       </w:pPr>
-      <w:proofErr w:type="spellStart"/>
-      <w:r>
-        <w:t>Muy</w:t>
-      </w:r>
-      <w:proofErr w:type="spellEnd"/>
-      <w:r>
-        <w:t xml:space="preserve"> grave</w:t>
+      <w:r>
+        <w:t>Muy grave</w:t>
       </w:r>
       <w:r>
         <w:t>.</w:t>
@@ -5952,7 +5866,6 @@
       </w:pPr>
       <w:bookmarkStart w:id="58" w:name="_Toc271330859"/>
       <w:bookmarkStart w:id="59" w:name="_Toc445390594"/>
-      <w:proofErr w:type="spellStart"/>
       <w:r>
         <w:rPr>
           <w:lang w:val="es-CO"/>
@@ -5961,7 +5874,6 @@
       </w:r>
       <w:bookmarkEnd w:id="58"/>
       <w:bookmarkEnd w:id="59"/>
-      <w:proofErr w:type="spellEnd"/>
     </w:p>
     <w:p>
       <w:pPr>
@@ -6160,7 +6072,6 @@
       </w:pPr>
       <w:bookmarkStart w:id="72" w:name="_Toc271330873"/>
       <w:bookmarkStart w:id="73" w:name="_Toc445390601"/>
-      <w:proofErr w:type="spellStart"/>
       <w:r>
         <w:rPr>
           <w:lang w:val="es-CO"/>
@@ -6169,7 +6080,6 @@
       </w:r>
       <w:bookmarkEnd w:id="72"/>
       <w:bookmarkEnd w:id="73"/>
-      <w:proofErr w:type="spellEnd"/>
     </w:p>
     <w:p>
       <w:pPr>
@@ -6317,21 +6227,7 @@
         <w:rPr>
           <w:lang w:val="es-CO"/>
         </w:rPr>
-        <w:t xml:space="preserve">Incorrecta elección del </w:t>
-      </w:r>
-      <w:proofErr w:type="spellStart"/>
-      <w:r>
-        <w:rPr>
-          <w:lang w:val="es-CO"/>
-        </w:rPr>
-        <w:t>framework</w:t>
-      </w:r>
-      <w:proofErr w:type="spellEnd"/>
-      <w:r>
-        <w:rPr>
-          <w:lang w:val="es-CO"/>
-        </w:rPr>
-        <w:t xml:space="preserve"> de desarrollo</w:t>
+        <w:t>Incorrecta elección del framework de desarrollo</w:t>
       </w:r>
       <w:bookmarkEnd w:id="80"/>
       <w:bookmarkEnd w:id="81"/>
@@ -6386,21 +6282,7 @@
         <w:rPr>
           <w:lang w:val="es-CO"/>
         </w:rPr>
-        <w:t xml:space="preserve">Para agilizar y facilitar el desarrollo del proyecto es conveniente utilizar un </w:t>
-      </w:r>
-      <w:proofErr w:type="spellStart"/>
-      <w:r>
-        <w:rPr>
-          <w:lang w:val="es-CO"/>
-        </w:rPr>
-        <w:t>framework</w:t>
-      </w:r>
-      <w:proofErr w:type="spellEnd"/>
-      <w:r>
-        <w:rPr>
-          <w:lang w:val="es-CO"/>
-        </w:rPr>
-        <w:t xml:space="preserve"> de desarrollo, el cual posee un conjunto de características que ayudan a la culminación exitosa del proyecto a desarrollar, esto hace que su mala elección afecte negativamente y de manera importante el desarrollo del proyecto.</w:t>
+        <w:t>Para agilizar y facilitar el desarrollo del proyecto es conveniente utilizar un framework de desarrollo, el cual posee un conjunto de características que ayudan a la culminación exitosa del proyecto a desarrollar, esto hace que su mala elección afecte negativamente y de manera importante el desarrollo del proyecto.</w:t>
       </w:r>
     </w:p>
     <w:p>
@@ -6412,7 +6294,6 @@
       </w:pPr>
       <w:bookmarkStart w:id="86" w:name="_Toc271330880"/>
       <w:bookmarkStart w:id="87" w:name="_Toc445390608"/>
-      <w:proofErr w:type="spellStart"/>
       <w:r>
         <w:rPr>
           <w:lang w:val="es-CO"/>
@@ -6421,7 +6302,6 @@
       </w:r>
       <w:bookmarkEnd w:id="86"/>
       <w:bookmarkEnd w:id="87"/>
-      <w:proofErr w:type="spellEnd"/>
     </w:p>
     <w:p>
       <w:pPr>
@@ -6447,21 +6327,7 @@
         <w:rPr>
           <w:lang w:val="es-ES_tradnl"/>
         </w:rPr>
-        <w:t xml:space="preserve"> manejar el </w:t>
-      </w:r>
-      <w:proofErr w:type="spellStart"/>
-      <w:r>
-        <w:rPr>
-          <w:lang w:val="es-ES_tradnl"/>
-        </w:rPr>
-        <w:t>framework</w:t>
-      </w:r>
-      <w:proofErr w:type="spellEnd"/>
-      <w:r>
-        <w:rPr>
-          <w:lang w:val="es-ES_tradnl"/>
-        </w:rPr>
-        <w:t xml:space="preserve"> de desarrollo y no poder generar así los entregables necesarios para la correcta finalización del proyecto.</w:t>
+        <w:t xml:space="preserve"> manejar el framework de desarrollo y no poder generar así los entregables necesarios para la correcta finalización del proyecto.</w:t>
       </w:r>
     </w:p>
     <w:p>
@@ -6473,30 +6339,28 @@
       <w:r>
         <w:t>Occurrence Probability</w:t>
       </w:r>
-      <w:bookmarkStart w:id="90" w:name="_GoBack"/>
       <w:bookmarkEnd w:id="88"/>
       <w:bookmarkEnd w:id="89"/>
+    </w:p>
+    <w:p>
+      <w:pPr>
+        <w:ind w:left="720"/>
+      </w:pPr>
+      <w:r>
+        <w:t>Media – 60%</w:t>
+      </w:r>
+    </w:p>
+    <w:p>
+      <w:pPr>
+        <w:pStyle w:val="Ttulo3"/>
+      </w:pPr>
+      <w:bookmarkStart w:id="90" w:name="_Toc271330882"/>
+      <w:bookmarkStart w:id="91" w:name="_Toc445390610"/>
+      <w:r>
+        <w:t>Mitigation Strategy</w:t>
+      </w:r>
       <w:bookmarkEnd w:id="90"/>
-    </w:p>
-    <w:p>
-      <w:pPr>
-        <w:ind w:left="720"/>
-      </w:pPr>
-      <w:r>
-        <w:t>Media – 60%</w:t>
-      </w:r>
-    </w:p>
-    <w:p>
-      <w:pPr>
-        <w:pStyle w:val="Ttulo3"/>
-      </w:pPr>
-      <w:bookmarkStart w:id="91" w:name="_Toc271330882"/>
-      <w:bookmarkStart w:id="92" w:name="_Toc445390610"/>
-      <w:r>
-        <w:t>Mitigation Strategy</w:t>
-      </w:r>
       <w:bookmarkEnd w:id="91"/>
-      <w:bookmarkEnd w:id="92"/>
     </w:p>
     <w:p>
       <w:pPr>
@@ -6510,34 +6374,20 @@
         <w:rPr>
           <w:lang w:val="es-CO"/>
         </w:rPr>
-        <w:t xml:space="preserve">La estrategia de mitigación será realizar un proceso de evaluación formal en el cual se pueda orientar en la correcta elección del </w:t>
-      </w:r>
-      <w:proofErr w:type="spellStart"/>
-      <w:r>
-        <w:rPr>
-          <w:lang w:val="es-CO"/>
-        </w:rPr>
-        <w:t>framework</w:t>
-      </w:r>
-      <w:proofErr w:type="spellEnd"/>
-      <w:r>
-        <w:rPr>
-          <w:lang w:val="es-CO"/>
-        </w:rPr>
-        <w:t xml:space="preserve"> de desarrollo. </w:t>
+        <w:t xml:space="preserve">La estrategia de mitigación será realizar un proceso de evaluación formal en el cual se pueda orientar en la correcta elección del framework de desarrollo. </w:t>
       </w:r>
     </w:p>
     <w:p>
       <w:pPr>
         <w:pStyle w:val="Ttulo3"/>
       </w:pPr>
-      <w:bookmarkStart w:id="93" w:name="_Toc271330883"/>
-      <w:bookmarkStart w:id="94" w:name="_Toc445390611"/>
+      <w:bookmarkStart w:id="92" w:name="_Toc271330883"/>
+      <w:bookmarkStart w:id="93" w:name="_Toc445390611"/>
       <w:r>
         <w:t>Contingency Plan</w:t>
       </w:r>
+      <w:bookmarkEnd w:id="92"/>
       <w:bookmarkEnd w:id="93"/>
-      <w:bookmarkEnd w:id="94"/>
     </w:p>
     <w:p>
       <w:pPr>
@@ -6558,35 +6408,7 @@
           <w:lang w:val="es-CO"/>
         </w:rPr>
         <w:lastRenderedPageBreak/>
-        <w:t xml:space="preserve">acerca del </w:t>
-      </w:r>
-      <w:proofErr w:type="spellStart"/>
-      <w:r>
-        <w:rPr>
-          <w:lang w:val="es-CO"/>
-        </w:rPr>
-        <w:t>framework</w:t>
-      </w:r>
-      <w:proofErr w:type="spellEnd"/>
-      <w:r>
-        <w:rPr>
-          <w:lang w:val="es-CO"/>
-        </w:rPr>
-        <w:t xml:space="preserve"> de desarrollo, si no es posible solucionarlo de esta forma, se deberá contratar un experto en el </w:t>
-      </w:r>
-      <w:proofErr w:type="spellStart"/>
-      <w:r>
-        <w:rPr>
-          <w:lang w:val="es-CO"/>
-        </w:rPr>
-        <w:t>framework</w:t>
-      </w:r>
-      <w:proofErr w:type="spellEnd"/>
-      <w:r>
-        <w:rPr>
-          <w:lang w:val="es-CO"/>
-        </w:rPr>
-        <w:t xml:space="preserve"> para capacitar al equipo de desarrollo.</w:t>
+        <w:t>acerca del framework de desarrollo, si no es posible solucionarlo de esta forma, se deberá contratar un experto en el framework para capacitar al equipo de desarrollo.</w:t>
       </w:r>
     </w:p>
     <w:p>
@@ -6604,8 +6426,8 @@
           <w:lang w:val="es-CO"/>
         </w:rPr>
       </w:pPr>
-      <w:bookmarkStart w:id="95" w:name="_Toc271330884"/>
-      <w:bookmarkStart w:id="96" w:name="_Toc445390612"/>
+      <w:bookmarkStart w:id="94" w:name="_Toc271330884"/>
+      <w:bookmarkStart w:id="95" w:name="_Toc445390612"/>
       <w:r>
         <w:rPr>
           <w:lang w:val="es-CO"/>
@@ -6636,48 +6458,43 @@
         </w:rPr>
         <w:t>.</w:t>
       </w:r>
+      <w:bookmarkEnd w:id="94"/>
       <w:bookmarkEnd w:id="95"/>
+    </w:p>
+    <w:p>
+      <w:pPr>
+        <w:pStyle w:val="Ttulo3"/>
+      </w:pPr>
+      <w:bookmarkStart w:id="96" w:name="_Toc271330885"/>
+      <w:bookmarkStart w:id="97" w:name="_Toc445390613"/>
+      <w:r>
+        <w:t>Risk Magnitude or Ranking</w:t>
+      </w:r>
       <w:bookmarkEnd w:id="96"/>
+      <w:bookmarkEnd w:id="97"/>
+    </w:p>
+    <w:p>
+      <w:pPr>
+        <w:ind w:left="720"/>
+      </w:pPr>
+      <w:r>
+        <w:t xml:space="preserve">Muy </w:t>
+      </w:r>
+      <w:r>
+        <w:t>Grave.</w:t>
+      </w:r>
     </w:p>
     <w:p>
       <w:pPr>
         <w:pStyle w:val="Ttulo3"/>
       </w:pPr>
-      <w:bookmarkStart w:id="97" w:name="_Toc271330885"/>
-      <w:bookmarkStart w:id="98" w:name="_Toc445390613"/>
-      <w:r>
-        <w:t>Risk Magnitude or Ranking</w:t>
-      </w:r>
-      <w:bookmarkEnd w:id="97"/>
+      <w:bookmarkStart w:id="98" w:name="_Toc271330886"/>
+      <w:bookmarkStart w:id="99" w:name="_Toc445390614"/>
+      <w:r>
+        <w:t>Description</w:t>
+      </w:r>
       <w:bookmarkEnd w:id="98"/>
-    </w:p>
-    <w:p>
-      <w:pPr>
-        <w:ind w:left="720"/>
-      </w:pPr>
-      <w:proofErr w:type="spellStart"/>
-      <w:r>
-        <w:t>Muy</w:t>
-      </w:r>
-      <w:proofErr w:type="spellEnd"/>
-      <w:r>
-        <w:t xml:space="preserve"> </w:t>
-      </w:r>
-      <w:r>
-        <w:t>Grave.</w:t>
-      </w:r>
-    </w:p>
-    <w:p>
-      <w:pPr>
-        <w:pStyle w:val="Ttulo3"/>
-      </w:pPr>
-      <w:bookmarkStart w:id="99" w:name="_Toc271330886"/>
-      <w:bookmarkStart w:id="100" w:name="_Toc445390614"/>
-      <w:r>
-        <w:t>Description</w:t>
-      </w:r>
       <w:bookmarkEnd w:id="99"/>
-      <w:bookmarkEnd w:id="100"/>
     </w:p>
     <w:p>
       <w:pPr>
@@ -6713,18 +6530,16 @@
           <w:lang w:val="es-CO"/>
         </w:rPr>
       </w:pPr>
-      <w:bookmarkStart w:id="101" w:name="_Toc271330887"/>
-      <w:bookmarkStart w:id="102" w:name="_Toc445390615"/>
-      <w:proofErr w:type="spellStart"/>
+      <w:bookmarkStart w:id="100" w:name="_Toc271330887"/>
+      <w:bookmarkStart w:id="101" w:name="_Toc445390615"/>
       <w:r>
         <w:rPr>
           <w:lang w:val="es-CO"/>
         </w:rPr>
         <w:t>Impacts</w:t>
       </w:r>
+      <w:bookmarkEnd w:id="100"/>
       <w:bookmarkEnd w:id="101"/>
-      <w:bookmarkEnd w:id="102"/>
-      <w:proofErr w:type="spellEnd"/>
     </w:p>
     <w:p>
       <w:pPr>
@@ -6751,36 +6566,36 @@
       <w:pPr>
         <w:pStyle w:val="Ttulo3"/>
       </w:pPr>
-      <w:bookmarkStart w:id="103" w:name="_Toc271330888"/>
-      <w:bookmarkStart w:id="104" w:name="_Toc445390616"/>
+      <w:bookmarkStart w:id="102" w:name="_Toc271330888"/>
+      <w:bookmarkStart w:id="103" w:name="_Toc445390616"/>
       <w:r>
         <w:t>Occurrence Probability</w:t>
       </w:r>
+      <w:bookmarkEnd w:id="102"/>
       <w:bookmarkEnd w:id="103"/>
+    </w:p>
+    <w:p>
+      <w:pPr>
+        <w:ind w:left="720"/>
+      </w:pPr>
+      <w:r>
+        <w:t>Alto – 6</w:t>
+      </w:r>
+      <w:r>
+        <w:t>0%</w:t>
+      </w:r>
+    </w:p>
+    <w:p>
+      <w:pPr>
+        <w:pStyle w:val="Ttulo3"/>
+      </w:pPr>
+      <w:bookmarkStart w:id="104" w:name="_Toc271330889"/>
+      <w:bookmarkStart w:id="105" w:name="_Toc445390617"/>
+      <w:r>
+        <w:t>Mitigation Strategy</w:t>
+      </w:r>
       <w:bookmarkEnd w:id="104"/>
-    </w:p>
-    <w:p>
-      <w:pPr>
-        <w:ind w:left="720"/>
-      </w:pPr>
-      <w:r>
-        <w:t>Alto – 6</w:t>
-      </w:r>
-      <w:r>
-        <w:t>0%</w:t>
-      </w:r>
-    </w:p>
-    <w:p>
-      <w:pPr>
-        <w:pStyle w:val="Ttulo3"/>
-      </w:pPr>
-      <w:bookmarkStart w:id="105" w:name="_Toc271330889"/>
-      <w:bookmarkStart w:id="106" w:name="_Toc445390617"/>
-      <w:r>
-        <w:t>Mitigation Strategy</w:t>
-      </w:r>
       <w:bookmarkEnd w:id="105"/>
-      <w:bookmarkEnd w:id="106"/>
     </w:p>
     <w:p>
       <w:pPr>
@@ -6801,13 +6616,13 @@
       <w:pPr>
         <w:pStyle w:val="Ttulo3"/>
       </w:pPr>
-      <w:bookmarkStart w:id="107" w:name="_Toc271330890"/>
-      <w:bookmarkStart w:id="108" w:name="_Toc445390618"/>
+      <w:bookmarkStart w:id="106" w:name="_Toc271330890"/>
+      <w:bookmarkStart w:id="107" w:name="_Toc445390618"/>
       <w:r>
         <w:t>Contingency Plan</w:t>
       </w:r>
+      <w:bookmarkEnd w:id="106"/>
       <w:bookmarkEnd w:id="107"/>
-      <w:bookmarkEnd w:id="108"/>
     </w:p>
     <w:p>
       <w:pPr>
@@ -6837,7 +6652,7 @@
           <w:lang w:val="es-CO"/>
         </w:rPr>
       </w:pPr>
-      <w:bookmarkStart w:id="109" w:name="_Toc445390619"/>
+      <w:bookmarkStart w:id="108" w:name="_Toc445390619"/>
       <w:r>
         <w:rPr>
           <w:lang w:val="es-CO"/>
@@ -6850,57 +6665,57 @@
         </w:rPr>
         <w:t xml:space="preserve"> – Perdida de información.</w:t>
       </w:r>
+      <w:bookmarkEnd w:id="108"/>
+      <w:r>
+        <w:rPr>
+          <w:lang w:val="es-CO"/>
+        </w:rPr>
+        <w:t xml:space="preserve"> </w:t>
+      </w:r>
+    </w:p>
+    <w:p>
+      <w:pPr>
+        <w:pStyle w:val="Ttulo3"/>
+      </w:pPr>
+      <w:bookmarkStart w:id="109" w:name="_Toc271330892"/>
+      <w:bookmarkStart w:id="110" w:name="_Toc445390620"/>
+      <w:r>
+        <w:t>Risk Magnitude or Ranking</w:t>
+      </w:r>
       <w:bookmarkEnd w:id="109"/>
-      <w:r>
-        <w:rPr>
-          <w:lang w:val="es-CO"/>
-        </w:rPr>
-        <w:t xml:space="preserve"> </w:t>
+      <w:bookmarkEnd w:id="110"/>
+    </w:p>
+    <w:p>
+      <w:pPr>
+        <w:ind w:left="720"/>
+        <w:rPr>
+          <w:lang w:val="es-ES_tradnl"/>
+        </w:rPr>
+      </w:pPr>
+      <w:r>
+        <w:rPr>
+          <w:lang w:val="es-ES_tradnl"/>
+        </w:rPr>
+        <w:t>Muy grave</w:t>
+      </w:r>
+      <w:r>
+        <w:rPr>
+          <w:lang w:val="es-ES_tradnl"/>
+        </w:rPr>
+        <w:t>.</w:t>
       </w:r>
     </w:p>
     <w:p>
       <w:pPr>
         <w:pStyle w:val="Ttulo3"/>
       </w:pPr>
-      <w:bookmarkStart w:id="110" w:name="_Toc271330892"/>
-      <w:bookmarkStart w:id="111" w:name="_Toc445390620"/>
-      <w:r>
-        <w:t>Risk Magnitude or Ranking</w:t>
-      </w:r>
-      <w:bookmarkEnd w:id="110"/>
+      <w:bookmarkStart w:id="111" w:name="_Toc271330893"/>
+      <w:bookmarkStart w:id="112" w:name="_Toc445390621"/>
+      <w:r>
+        <w:t>Description</w:t>
+      </w:r>
       <w:bookmarkEnd w:id="111"/>
-    </w:p>
-    <w:p>
-      <w:pPr>
-        <w:ind w:left="720"/>
-        <w:rPr>
-          <w:lang w:val="es-ES_tradnl"/>
-        </w:rPr>
-      </w:pPr>
-      <w:r>
-        <w:rPr>
-          <w:lang w:val="es-ES_tradnl"/>
-        </w:rPr>
-        <w:t>Muy grave</w:t>
-      </w:r>
-      <w:r>
-        <w:rPr>
-          <w:lang w:val="es-ES_tradnl"/>
-        </w:rPr>
-        <w:t>.</w:t>
-      </w:r>
-    </w:p>
-    <w:p>
-      <w:pPr>
-        <w:pStyle w:val="Ttulo3"/>
-      </w:pPr>
-      <w:bookmarkStart w:id="112" w:name="_Toc271330893"/>
-      <w:bookmarkStart w:id="113" w:name="_Toc445390621"/>
-      <w:r>
-        <w:t>Description</w:t>
-      </w:r>
       <w:bookmarkEnd w:id="112"/>
-      <w:bookmarkEnd w:id="113"/>
     </w:p>
     <w:p>
       <w:pPr>
@@ -6930,18 +6745,16 @@
           <w:lang w:val="es-CO"/>
         </w:rPr>
       </w:pPr>
-      <w:bookmarkStart w:id="114" w:name="_Toc271330894"/>
-      <w:bookmarkStart w:id="115" w:name="_Toc445390622"/>
-      <w:proofErr w:type="spellStart"/>
+      <w:bookmarkStart w:id="113" w:name="_Toc271330894"/>
+      <w:bookmarkStart w:id="114" w:name="_Toc445390622"/>
       <w:r>
         <w:rPr>
           <w:lang w:val="es-CO"/>
         </w:rPr>
         <w:t>Impacts</w:t>
       </w:r>
+      <w:bookmarkEnd w:id="113"/>
       <w:bookmarkEnd w:id="114"/>
-      <w:bookmarkEnd w:id="115"/>
-      <w:proofErr w:type="spellEnd"/>
     </w:p>
     <w:p>
       <w:pPr>
@@ -6968,44 +6781,42 @@
       <w:pPr>
         <w:pStyle w:val="Ttulo3"/>
       </w:pPr>
-      <w:bookmarkStart w:id="116" w:name="_Toc271330895"/>
-      <w:bookmarkStart w:id="117" w:name="_Toc445390623"/>
+      <w:bookmarkStart w:id="115" w:name="_Toc271330895"/>
+      <w:bookmarkStart w:id="116" w:name="_Toc445390623"/>
       <w:r>
         <w:t>Probability</w:t>
       </w:r>
+      <w:bookmarkEnd w:id="115"/>
       <w:bookmarkEnd w:id="116"/>
+    </w:p>
+    <w:p>
+      <w:pPr>
+        <w:ind w:left="720"/>
+      </w:pPr>
+      <w:r>
+        <w:t>Bajo</w:t>
+      </w:r>
+      <w:r>
+        <w:t xml:space="preserve"> – </w:t>
+      </w:r>
+      <w:r>
+        <w:t>3</w:t>
+      </w:r>
+      <w:r>
+        <w:t>0%</w:t>
+      </w:r>
+    </w:p>
+    <w:p>
+      <w:pPr>
+        <w:pStyle w:val="Ttulo3"/>
+      </w:pPr>
+      <w:bookmarkStart w:id="117" w:name="_Toc271330896"/>
+      <w:bookmarkStart w:id="118" w:name="_Toc445390624"/>
+      <w:r>
+        <w:t>Mitigation Strategy</w:t>
+      </w:r>
       <w:bookmarkEnd w:id="117"/>
-    </w:p>
-    <w:p>
-      <w:pPr>
-        <w:ind w:left="720"/>
-      </w:pPr>
-      <w:proofErr w:type="spellStart"/>
-      <w:r>
-        <w:t>Bajo</w:t>
-      </w:r>
-      <w:proofErr w:type="spellEnd"/>
-      <w:r>
-        <w:t xml:space="preserve"> – </w:t>
-      </w:r>
-      <w:r>
-        <w:t>3</w:t>
-      </w:r>
-      <w:r>
-        <w:t>0%</w:t>
-      </w:r>
-    </w:p>
-    <w:p>
-      <w:pPr>
-        <w:pStyle w:val="Ttulo3"/>
-      </w:pPr>
-      <w:bookmarkStart w:id="118" w:name="_Toc271330896"/>
-      <w:bookmarkStart w:id="119" w:name="_Toc445390624"/>
-      <w:r>
-        <w:t>Mitigation Strategy</w:t>
-      </w:r>
       <w:bookmarkEnd w:id="118"/>
-      <w:bookmarkEnd w:id="119"/>
     </w:p>
     <w:p>
       <w:pPr>
@@ -7032,13 +6843,13 @@
       <w:pPr>
         <w:pStyle w:val="Ttulo3"/>
       </w:pPr>
-      <w:bookmarkStart w:id="120" w:name="_Toc271330897"/>
-      <w:bookmarkStart w:id="121" w:name="_Toc445390625"/>
+      <w:bookmarkStart w:id="119" w:name="_Toc271330897"/>
+      <w:bookmarkStart w:id="120" w:name="_Toc445390625"/>
       <w:r>
         <w:t>Contingency Plan</w:t>
       </w:r>
+      <w:bookmarkEnd w:id="119"/>
       <w:bookmarkEnd w:id="120"/>
-      <w:bookmarkEnd w:id="121"/>
     </w:p>
     <w:p>
       <w:pPr>
@@ -7058,11 +6869,85 @@
     <w:p>
       <w:pPr>
         <w:pStyle w:val="Ttulo2"/>
+        <w:rPr>
+          <w:lang w:val="es-CO"/>
+        </w:rPr>
+      </w:pPr>
+      <w:r>
+        <w:rPr>
+          <w:lang w:val="es-CO"/>
+        </w:rPr>
+        <w:t xml:space="preserve">R7 </w:t>
+      </w:r>
+      <w:r>
+        <w:rPr>
+          <w:lang w:val="es-CO"/>
+        </w:rPr>
+        <w:t>–</w:t>
+      </w:r>
+      <w:r>
+        <w:rPr>
+          <w:lang w:val="es-CO"/>
+        </w:rPr>
+        <w:t xml:space="preserve"> Inconsistencia en el servicio de CI</w:t>
+      </w:r>
+    </w:p>
+    <w:p>
+      <w:pPr>
+        <w:pStyle w:val="Ttulo3"/>
+      </w:pPr>
+      <w:r>
+        <w:t>Risk Magnitude or Ranking</w:t>
+      </w:r>
+    </w:p>
+    <w:p>
+      <w:pPr>
+        <w:ind w:left="720"/>
+      </w:pPr>
+      <w:r>
+        <w:t>Muy grave</w:t>
+      </w:r>
+    </w:p>
+    <w:p/>
+    <w:p>
+      <w:pPr>
+        <w:pStyle w:val="Ttulo3"/>
+      </w:pPr>
+      <w:r>
+        <w:t>Description</w:t>
+      </w:r>
+    </w:p>
+    <w:p>
+      <w:pPr>
+        <w:ind w:left="720"/>
+      </w:pPr>
+      <w:r>
+        <w:t xml:space="preserve">Durante el desarrollo del proyecto  </w:t>
+      </w:r>
+    </w:p>
+    <w:p>
+      <w:pPr>
+        <w:pStyle w:val="Ttulo1"/>
         <w:numPr>
           <w:ilvl w:val="0"/>
           <w:numId w:val="0"/>
         </w:numPr>
-        <w:ind w:left="426"/>
+        <w:rPr>
+          <w:b w:val="0"/>
+          <w:i/>
+          <w:sz w:val="20"/>
+        </w:rPr>
+      </w:pPr>
+      <w:bookmarkStart w:id="121" w:name="_GoBack"/>
+      <w:bookmarkEnd w:id="121"/>
+    </w:p>
+    <w:p>
+      <w:pPr>
+        <w:pStyle w:val="Ttulo3"/>
+        <w:numPr>
+          <w:ilvl w:val="0"/>
+          <w:numId w:val="0"/>
+        </w:numPr>
         <w:rPr>
           <w:lang w:val="es-CO"/>
         </w:rPr>
@@ -7315,7 +7200,7 @@
               <w:rStyle w:val="Nmerodepgina"/>
               <w:noProof/>
             </w:rPr>
-            <w:t>7</w:t>
+            <w:t>8</w:t>
           </w:r>
           <w:r>
             <w:rPr>
@@ -7498,21 +7383,11 @@
           <w:tcW w:w="6379" w:type="dxa"/>
         </w:tcPr>
         <w:p>
-          <w:r>
-            <w:fldChar w:fldCharType="begin"/>
-          </w:r>
-          <w:r>
-            <w:instrText xml:space="preserve"> TITLE  \* MERGEFORMAT </w:instrText>
-          </w:r>
-          <w:r>
-            <w:fldChar w:fldCharType="separate"/>
-          </w:r>
-          <w:r>
-            <w:t>Risk List</w:t>
-          </w:r>
-          <w:r>
-            <w:fldChar w:fldCharType="end"/>
-          </w:r>
+          <w:fldSimple w:instr=" TITLE  \* MERGEFORMAT ">
+            <w:r>
+              <w:t>Risk List</w:t>
+            </w:r>
+          </w:fldSimple>
         </w:p>
       </w:tc>
       <w:tc>
@@ -7571,7 +7446,7 @@
   <w:abstractNum w:abstractNumId="0" w15:restartNumberingAfterBreak="0">
     <w:nsid w:val="FFFFFFFB"/>
     <w:multiLevelType w:val="multilevel"/>
-    <w:tmpl w:val="FFFFFFFF"/>
+    <w:tmpl w:val="945C3658"/>
     <w:lvl w:ilvl="0">
       <w:start w:val="1"/>
       <w:numFmt w:val="decimal"/>
@@ -7587,6 +7462,9 @@
       <w:lvlText w:val="%1.%2"/>
       <w:legacy w:legacy="1" w:legacySpace="144" w:legacyIndent="0"/>
       <w:lvlJc w:val="left"/>
+      <w:rPr>
+        <w:b w:val="0"/>
+      </w:rPr>
     </w:lvl>
     <w:lvl w:ilvl="2">
       <w:start w:val="1"/>
@@ -8276,6 +8154,119 @@
     </w:lvl>
   </w:abstractNum>
   <w:abstractNum w:abstractNumId="18" w15:restartNumberingAfterBreak="0">
+    <w:nsid w:val="4F7344B1"/>
+    <w:multiLevelType w:val="hybridMultilevel"/>
+    <w:tmpl w:val="D69E1C5C"/>
+    <w:lvl w:ilvl="0" w:tplc="240A0001">
+      <w:start w:val="1"/>
+      <w:numFmt w:val="bullet"/>
+      <w:lvlText w:val=""/>
+      <w:lvlJc w:val="left"/>
+      <w:pPr>
+        <w:ind w:left="720" w:hanging="360"/>
+      </w:pPr>
+      <w:rPr>
+        <w:rFonts w:ascii="Symbol" w:hAnsi="Symbol" w:hint="default"/>
+      </w:rPr>
+    </w:lvl>
+    <w:lvl w:ilvl="1" w:tplc="240A0003" w:tentative="1">
+      <w:start w:val="1"/>
+      <w:numFmt w:val="bullet"/>
+      <w:lvlText w:val="o"/>
+      <w:lvlJc w:val="left"/>
+      <w:pPr>
+        <w:ind w:left="1440" w:hanging="360"/>
+      </w:pPr>
+      <w:rPr>
+        <w:rFonts w:ascii="Courier New" w:hAnsi="Courier New" w:cs="Courier New" w:hint="default"/>
+      </w:rPr>
+    </w:lvl>
+    <w:lvl w:ilvl="2" w:tplc="240A0005" w:tentative="1">
+      <w:start w:val="1"/>
+      <w:numFmt w:val="bullet"/>
+      <w:lvlText w:val=""/>
+      <w:lvlJc w:val="left"/>
+      <w:pPr>
+        <w:ind w:left="2160" w:hanging="360"/>
+      </w:pPr>
+      <w:rPr>
+        <w:rFonts w:ascii="Wingdings" w:hAnsi="Wingdings" w:hint="default"/>
+      </w:rPr>
+    </w:lvl>
+    <w:lvl w:ilvl="3" w:tplc="240A0001" w:tentative="1">
+      <w:start w:val="1"/>
+      <w:numFmt w:val="bullet"/>
+      <w:lvlText w:val=""/>
+      <w:lvlJc w:val="left"/>
+      <w:pPr>
+        <w:ind w:left="2880" w:hanging="360"/>
+      </w:pPr>
+      <w:rPr>
+        <w:rFonts w:ascii="Symbol" w:hAnsi="Symbol" w:hint="default"/>
+      </w:rPr>
+    </w:lvl>
+    <w:lvl w:ilvl="4" w:tplc="240A0003" w:tentative="1">
+      <w:start w:val="1"/>
+      <w:numFmt w:val="bullet"/>
+      <w:lvlText w:val="o"/>
+      <w:lvlJc w:val="left"/>
+      <w:pPr>
+        <w:ind w:left="3600" w:hanging="360"/>
+      </w:pPr>
+      <w:rPr>
+        <w:rFonts w:ascii="Courier New" w:hAnsi="Courier New" w:cs="Courier New" w:hint="default"/>
+      </w:rPr>
+    </w:lvl>
+    <w:lvl w:ilvl="5" w:tplc="240A0005" w:tentative="1">
+      <w:start w:val="1"/>
+      <w:numFmt w:val="bullet"/>
+      <w:lvlText w:val=""/>
+      <w:lvlJc w:val="left"/>
+      <w:pPr>
+        <w:ind w:left="4320" w:hanging="360"/>
+      </w:pPr>
+      <w:rPr>
+        <w:rFonts w:ascii="Wingdings" w:hAnsi="Wingdings" w:hint="default"/>
+      </w:rPr>
+    </w:lvl>
+    <w:lvl w:ilvl="6" w:tplc="240A0001" w:tentative="1">
+      <w:start w:val="1"/>
+      <w:numFmt w:val="bullet"/>
+      <w:lvlText w:val=""/>
+      <w:lvlJc w:val="left"/>
+      <w:pPr>
+        <w:ind w:left="5040" w:hanging="360"/>
+      </w:pPr>
+      <w:rPr>
+        <w:rFonts w:ascii="Symbol" w:hAnsi="Symbol" w:hint="default"/>
+      </w:rPr>
+    </w:lvl>
+    <w:lvl w:ilvl="7" w:tplc="240A0003" w:tentative="1">
+      <w:start w:val="1"/>
+      <w:numFmt w:val="bullet"/>
+      <w:lvlText w:val="o"/>
+      <w:lvlJc w:val="left"/>
+      <w:pPr>
+        <w:ind w:left="5760" w:hanging="360"/>
+      </w:pPr>
+      <w:rPr>
+        <w:rFonts w:ascii="Courier New" w:hAnsi="Courier New" w:cs="Courier New" w:hint="default"/>
+      </w:rPr>
+    </w:lvl>
+    <w:lvl w:ilvl="8" w:tplc="240A0005" w:tentative="1">
+      <w:start w:val="1"/>
+      <w:numFmt w:val="bullet"/>
+      <w:lvlText w:val=""/>
+      <w:lvlJc w:val="left"/>
+      <w:pPr>
+        <w:ind w:left="6480" w:hanging="360"/>
+      </w:pPr>
+      <w:rPr>
+        <w:rFonts w:ascii="Wingdings" w:hAnsi="Wingdings" w:hint="default"/>
+      </w:rPr>
+    </w:lvl>
+  </w:abstractNum>
+  <w:abstractNum w:abstractNumId="19" w15:restartNumberingAfterBreak="0">
     <w:nsid w:val="52DF734E"/>
     <w:multiLevelType w:val="singleLevel"/>
     <w:tmpl w:val="04090001"/>
@@ -8295,7 +8286,7 @@
       </w:rPr>
     </w:lvl>
   </w:abstractNum>
-  <w:abstractNum w:abstractNumId="19" w15:restartNumberingAfterBreak="0">
+  <w:abstractNum w:abstractNumId="20" w15:restartNumberingAfterBreak="0">
     <w:nsid w:val="6D2F7D46"/>
     <w:multiLevelType w:val="singleLevel"/>
     <w:tmpl w:val="04090001"/>
@@ -8315,7 +8306,7 @@
       </w:rPr>
     </w:lvl>
   </w:abstractNum>
-  <w:abstractNum w:abstractNumId="20" w15:restartNumberingAfterBreak="0">
+  <w:abstractNum w:abstractNumId="21" w15:restartNumberingAfterBreak="0">
     <w:nsid w:val="71F21F2A"/>
     <w:multiLevelType w:val="singleLevel"/>
     <w:tmpl w:val="04090001"/>
@@ -8335,7 +8326,7 @@
       </w:rPr>
     </w:lvl>
   </w:abstractNum>
-  <w:abstractNum w:abstractNumId="21" w15:restartNumberingAfterBreak="0">
+  <w:abstractNum w:abstractNumId="22" w15:restartNumberingAfterBreak="0">
     <w:nsid w:val="73275F88"/>
     <w:multiLevelType w:val="multilevel"/>
     <w:tmpl w:val="FFFFFFFF"/>
@@ -8403,7 +8394,7 @@
       <w:lvlJc w:val="left"/>
     </w:lvl>
   </w:abstractNum>
-  <w:abstractNum w:abstractNumId="22" w15:restartNumberingAfterBreak="0">
+  <w:abstractNum w:abstractNumId="23" w15:restartNumberingAfterBreak="0">
     <w:nsid w:val="743601FB"/>
     <w:multiLevelType w:val="singleLevel"/>
     <w:tmpl w:val="04090001"/>
@@ -8423,7 +8414,7 @@
       </w:rPr>
     </w:lvl>
   </w:abstractNum>
-  <w:abstractNum w:abstractNumId="23" w15:restartNumberingAfterBreak="0">
+  <w:abstractNum w:abstractNumId="24" w15:restartNumberingAfterBreak="0">
     <w:nsid w:val="756150CA"/>
     <w:multiLevelType w:val="singleLevel"/>
     <w:tmpl w:val="04090001"/>
@@ -8443,7 +8434,7 @@
       </w:rPr>
     </w:lvl>
   </w:abstractNum>
-  <w:abstractNum w:abstractNumId="24" w15:restartNumberingAfterBreak="0">
+  <w:abstractNum w:abstractNumId="25" w15:restartNumberingAfterBreak="0">
     <w:nsid w:val="78407A1F"/>
     <w:multiLevelType w:val="multilevel"/>
     <w:tmpl w:val="0C0A001F"/>
@@ -8529,7 +8520,7 @@
       </w:pPr>
     </w:lvl>
   </w:abstractNum>
-  <w:abstractNum w:abstractNumId="25" w15:restartNumberingAfterBreak="0">
+  <w:abstractNum w:abstractNumId="26" w15:restartNumberingAfterBreak="0">
     <w:nsid w:val="7BE434D7"/>
     <w:multiLevelType w:val="singleLevel"/>
     <w:tmpl w:val="04090001"/>
@@ -8574,10 +8565,10 @@
     <w:abstractNumId w:val="11"/>
   </w:num>
   <w:num w:numId="4">
-    <w:abstractNumId w:val="25"/>
+    <w:abstractNumId w:val="26"/>
   </w:num>
   <w:num w:numId="5">
-    <w:abstractNumId w:val="18"/>
+    <w:abstractNumId w:val="19"/>
   </w:num>
   <w:num w:numId="6">
     <w:abstractNumId w:val="17"/>
@@ -8603,7 +8594,7 @@
     <w:abstractNumId w:val="2"/>
   </w:num>
   <w:num w:numId="9">
-    <w:abstractNumId w:val="23"/>
+    <w:abstractNumId w:val="24"/>
   </w:num>
   <w:num w:numId="10">
     <w:abstractNumId w:val="5"/>
@@ -8615,7 +8606,7 @@
     <w:abstractNumId w:val="10"/>
   </w:num>
   <w:num w:numId="13">
-    <w:abstractNumId w:val="22"/>
+    <w:abstractNumId w:val="23"/>
   </w:num>
   <w:num w:numId="14">
     <w:abstractNumId w:val="9"/>
@@ -8624,7 +8615,7 @@
     <w:abstractNumId w:val="6"/>
   </w:num>
   <w:num w:numId="16">
-    <w:abstractNumId w:val="20"/>
+    <w:abstractNumId w:val="21"/>
   </w:num>
   <w:num w:numId="17">
     <w:abstractNumId w:val="16"/>
@@ -8639,10 +8630,10 @@
     <w:abstractNumId w:val="8"/>
   </w:num>
   <w:num w:numId="21">
-    <w:abstractNumId w:val="19"/>
+    <w:abstractNumId w:val="20"/>
   </w:num>
   <w:num w:numId="22">
-    <w:abstractNumId w:val="24"/>
+    <w:abstractNumId w:val="25"/>
   </w:num>
   <w:num w:numId="23">
     <w:abstractNumId w:val="4"/>
@@ -8651,13 +8642,16 @@
     <w:abstractNumId w:val="12"/>
   </w:num>
   <w:num w:numId="25">
-    <w:abstractNumId w:val="21"/>
+    <w:abstractNumId w:val="22"/>
   </w:num>
   <w:num w:numId="26">
     <w:abstractNumId w:val="3"/>
   </w:num>
   <w:num w:numId="27">
     <w:abstractNumId w:val="14"/>
+  </w:num>
+  <w:num w:numId="28">
+    <w:abstractNumId w:val="18"/>
   </w:num>
 </w:numbering>
 </file>
@@ -10262,7 +10256,7 @@
 </file>
 
 <file path=customXml/itemProps1.xml><?xml version="1.0" encoding="utf-8"?>
-<ds:datastoreItem xmlns:ds="http://schemas.openxmlformats.org/officeDocument/2006/customXml" ds:itemID="{9AEED907-B9BC-4F32-A958-5431116E2B8B}">
+<ds:datastoreItem xmlns:ds="http://schemas.openxmlformats.org/officeDocument/2006/customXml" ds:itemID="{E00CFEC4-1E1F-4616-AD1C-97AEDD14AF24}">
   <ds:schemaRefs>
     <ds:schemaRef ds:uri="http://schemas.openxmlformats.org/officeDocument/2006/bibliography"/>
   </ds:schemaRefs>

</xml_diff>